<commit_message>
update docker compose examples
</commit_message>
<xml_diff>
--- a/docker/docker实战.docx
+++ b/docker/docker实战.docx
@@ -4347,7 +4347,23 @@
           <w:rFonts w:hint="eastAsia" w:ascii="宋体" w:hAnsi="宋体" w:eastAsia="宋体" w:cs="宋体"/>
           <w:lang w:val="en-US" w:eastAsia="zh-CN"/>
         </w:rPr>
-        <w:t># docker pull haproxy:1.4.27</w:t>
+        <w:t xml:space="preserve"># </w:t>
+      </w:r>
+      <w:bookmarkStart w:id="36" w:name="OLE_LINK39"/>
+      <w:r>
+        <w:rPr>
+          <w:rFonts w:hint="eastAsia" w:ascii="宋体" w:hAnsi="宋体" w:eastAsia="宋体" w:cs="宋体"/>
+          <w:lang w:val="en-US" w:eastAsia="zh-CN"/>
+        </w:rPr>
+        <w:t>docker pull haproxy:</w:t>
+      </w:r>
+      <w:bookmarkEnd w:id="36"/>
+      <w:r>
+        <w:rPr>
+          <w:rFonts w:hint="eastAsia" w:ascii="宋体" w:hAnsi="宋体" w:eastAsia="宋体" w:cs="宋体"/>
+          <w:lang w:val="en-US" w:eastAsia="zh-CN"/>
+        </w:rPr>
+        <w:t>1.4.27</w:t>
       </w:r>
     </w:p>
     <w:p>
@@ -4442,35 +4458,38 @@
           <w:lang w:val="en-US" w:eastAsia="zh-CN"/>
         </w:rPr>
       </w:pPr>
-      <w:r>
-        <w:rPr>
-          <w:rFonts w:hint="eastAsia" w:ascii="宋体" w:hAnsi="宋体" w:eastAsia="宋体" w:cs="宋体"/>
-          <w:lang w:val="en-US" w:eastAsia="zh-CN"/>
-        </w:rPr>
-        <w:t># docker run -d  -p 80:80 --name haproxy -v /home/docker_storage/haproxy/haproxy.cfg:/usr/local/etc/haproxy/haproxy.cfg:ro  haproxy:1.4.27</w:t>
-      </w:r>
-    </w:p>
-    <w:p>
-      <w:pPr>
-        <w:rPr>
-          <w:rFonts w:hint="eastAsia" w:ascii="宋体" w:hAnsi="宋体" w:eastAsia="宋体" w:cs="宋体"/>
-          <w:lang w:val="en-US" w:eastAsia="zh-CN"/>
-        </w:rPr>
-      </w:pPr>
-    </w:p>
-    <w:p>
-      <w:pPr>
-        <w:rPr>
-          <w:rFonts w:hint="eastAsia" w:ascii="宋体" w:hAnsi="宋体" w:eastAsia="宋体" w:cs="宋体"/>
-          <w:lang w:val="en-US" w:eastAsia="zh-CN"/>
-        </w:rPr>
-      </w:pPr>
-      <w:r>
-        <w:rPr>
-          <w:rFonts w:hint="eastAsia" w:ascii="宋体" w:hAnsi="宋体" w:eastAsia="宋体" w:cs="宋体"/>
-          <w:lang w:val="en-US" w:eastAsia="zh-CN"/>
-        </w:rPr>
-        <w:t># docker run -d  -p 80:80  --link webserver_1:webserver_1  --link  webserver_2:webserver_2   --name  myhaproxy -v /home/docker_storage/haproxy/haproxy.cfg:/usr/local/etc/haproxy/haproxy.cfg:ro  --privileged=true   haproxy:1.4.27</w:t>
+    </w:p>
+    <w:p>
+      <w:pPr>
+        <w:rPr>
+          <w:rFonts w:hint="eastAsia" w:ascii="宋体" w:hAnsi="宋体" w:eastAsia="宋体" w:cs="宋体"/>
+          <w:lang w:val="en-US" w:eastAsia="zh-CN"/>
+        </w:rPr>
+      </w:pPr>
+      <w:r>
+        <w:rPr>
+          <w:rFonts w:hint="eastAsia" w:ascii="宋体" w:hAnsi="宋体" w:eastAsia="宋体" w:cs="宋体"/>
+          <w:lang w:val="en-US" w:eastAsia="zh-CN"/>
+        </w:rPr>
+        <w:t># docker run -d  -p 80:80  --link webserver_1:webserver_1  --link  webserver_2:webserver_2   --name  myhaproxy -v /home/docker_storage/haproxy/haproxy.cfg:</w:t>
+      </w:r>
+      <w:bookmarkStart w:id="37" w:name="OLE_LINK42"/>
+      <w:bookmarkStart w:id="42" w:name="_GoBack"/>
+      <w:r>
+        <w:rPr>
+          <w:rFonts w:hint="eastAsia" w:ascii="宋体" w:hAnsi="宋体" w:eastAsia="宋体" w:cs="宋体"/>
+          <w:lang w:val="en-US" w:eastAsia="zh-CN"/>
+        </w:rPr>
+        <w:t xml:space="preserve">/usr/local/etc/haproxy/haproxy.cfg:ro </w:t>
+      </w:r>
+      <w:bookmarkEnd w:id="37"/>
+      <w:bookmarkEnd w:id="42"/>
+      <w:r>
+        <w:rPr>
+          <w:rFonts w:hint="eastAsia" w:ascii="宋体" w:hAnsi="宋体" w:eastAsia="宋体" w:cs="宋体"/>
+          <w:lang w:val="en-US" w:eastAsia="zh-CN"/>
+        </w:rPr>
+        <w:t xml:space="preserve"> --privileged=true   haproxy:1.4.27</w:t>
       </w:r>
     </w:p>
     <w:p>
@@ -4734,7 +4753,479 @@
         </w:rPr>
         <w:t>#daemon  # docker的话要注释</w:t>
       </w:r>
-      <w:bookmarkStart w:id="38" w:name="_GoBack"/>
+    </w:p>
+    <w:p>
+      <w:pPr>
+        <w:rPr>
+          <w:rFonts w:hint="eastAsia" w:ascii="宋体" w:hAnsi="宋体" w:eastAsia="宋体" w:cs="宋体"/>
+          <w:lang w:val="en-US" w:eastAsia="zh-CN"/>
+        </w:rPr>
+      </w:pPr>
+      <w:r>
+        <w:rPr>
+          <w:rFonts w:hint="eastAsia" w:ascii="宋体" w:hAnsi="宋体" w:eastAsia="宋体" w:cs="宋体"/>
+          <w:lang w:val="en-US" w:eastAsia="zh-CN"/>
+        </w:rPr>
+        <w:tab/>
+      </w:r>
+      <w:r>
+        <w:rPr>
+          <w:rFonts w:hint="eastAsia" w:ascii="宋体" w:hAnsi="宋体" w:eastAsia="宋体" w:cs="宋体"/>
+          <w:lang w:val="en-US" w:eastAsia="zh-CN"/>
+        </w:rPr>
+        <w:t>#debug</w:t>
+      </w:r>
+    </w:p>
+    <w:p>
+      <w:pPr>
+        <w:rPr>
+          <w:rFonts w:hint="eastAsia" w:ascii="宋体" w:hAnsi="宋体" w:eastAsia="宋体" w:cs="宋体"/>
+          <w:lang w:val="en-US" w:eastAsia="zh-CN"/>
+        </w:rPr>
+      </w:pPr>
+      <w:r>
+        <w:rPr>
+          <w:rFonts w:hint="eastAsia" w:ascii="宋体" w:hAnsi="宋体" w:eastAsia="宋体" w:cs="宋体"/>
+          <w:lang w:val="en-US" w:eastAsia="zh-CN"/>
+        </w:rPr>
+        <w:tab/>
+      </w:r>
+      <w:r>
+        <w:rPr>
+          <w:rFonts w:hint="eastAsia" w:ascii="宋体" w:hAnsi="宋体" w:eastAsia="宋体" w:cs="宋体"/>
+          <w:lang w:val="en-US" w:eastAsia="zh-CN"/>
+        </w:rPr>
+        <w:t>#quiet</w:t>
+      </w:r>
+    </w:p>
+    <w:p>
+      <w:pPr>
+        <w:rPr>
+          <w:rFonts w:hint="eastAsia" w:ascii="宋体" w:hAnsi="宋体" w:eastAsia="宋体" w:cs="宋体"/>
+          <w:lang w:val="en-US" w:eastAsia="zh-CN"/>
+        </w:rPr>
+      </w:pPr>
+    </w:p>
+    <w:p>
+      <w:pPr>
+        <w:rPr>
+          <w:rFonts w:hint="eastAsia" w:ascii="宋体" w:hAnsi="宋体" w:eastAsia="宋体" w:cs="宋体"/>
+          <w:lang w:val="en-US" w:eastAsia="zh-CN"/>
+        </w:rPr>
+      </w:pPr>
+      <w:r>
+        <w:rPr>
+          <w:rFonts w:hint="eastAsia" w:ascii="宋体" w:hAnsi="宋体" w:eastAsia="宋体" w:cs="宋体"/>
+          <w:lang w:val="en-US" w:eastAsia="zh-CN"/>
+        </w:rPr>
+        <w:t>defaults</w:t>
+      </w:r>
+    </w:p>
+    <w:p>
+      <w:pPr>
+        <w:rPr>
+          <w:rFonts w:hint="eastAsia" w:ascii="宋体" w:hAnsi="宋体" w:eastAsia="宋体" w:cs="宋体"/>
+          <w:lang w:val="en-US" w:eastAsia="zh-CN"/>
+        </w:rPr>
+      </w:pPr>
+      <w:r>
+        <w:rPr>
+          <w:rFonts w:hint="eastAsia" w:ascii="宋体" w:hAnsi="宋体" w:eastAsia="宋体" w:cs="宋体"/>
+          <w:lang w:val="en-US" w:eastAsia="zh-CN"/>
+        </w:rPr>
+        <w:tab/>
+      </w:r>
+      <w:r>
+        <w:rPr>
+          <w:rFonts w:hint="eastAsia" w:ascii="宋体" w:hAnsi="宋体" w:eastAsia="宋体" w:cs="宋体"/>
+          <w:lang w:val="en-US" w:eastAsia="zh-CN"/>
+        </w:rPr>
+        <w:t>log</w:t>
+      </w:r>
+      <w:r>
+        <w:rPr>
+          <w:rFonts w:hint="eastAsia" w:ascii="宋体" w:hAnsi="宋体" w:eastAsia="宋体" w:cs="宋体"/>
+          <w:lang w:val="en-US" w:eastAsia="zh-CN"/>
+        </w:rPr>
+        <w:tab/>
+      </w:r>
+      <w:r>
+        <w:rPr>
+          <w:rFonts w:hint="eastAsia" w:ascii="宋体" w:hAnsi="宋体" w:eastAsia="宋体" w:cs="宋体"/>
+          <w:lang w:val="en-US" w:eastAsia="zh-CN"/>
+        </w:rPr>
+        <w:t>global</w:t>
+      </w:r>
+    </w:p>
+    <w:p>
+      <w:pPr>
+        <w:rPr>
+          <w:rFonts w:hint="eastAsia" w:ascii="宋体" w:hAnsi="宋体" w:eastAsia="宋体" w:cs="宋体"/>
+          <w:lang w:val="en-US" w:eastAsia="zh-CN"/>
+        </w:rPr>
+      </w:pPr>
+      <w:r>
+        <w:rPr>
+          <w:rFonts w:hint="eastAsia" w:ascii="宋体" w:hAnsi="宋体" w:eastAsia="宋体" w:cs="宋体"/>
+          <w:lang w:val="en-US" w:eastAsia="zh-CN"/>
+        </w:rPr>
+        <w:tab/>
+      </w:r>
+      <w:r>
+        <w:rPr>
+          <w:rFonts w:hint="eastAsia" w:ascii="宋体" w:hAnsi="宋体" w:eastAsia="宋体" w:cs="宋体"/>
+          <w:lang w:val="en-US" w:eastAsia="zh-CN"/>
+        </w:rPr>
+        <w:t>mode</w:t>
+      </w:r>
+      <w:r>
+        <w:rPr>
+          <w:rFonts w:hint="eastAsia" w:ascii="宋体" w:hAnsi="宋体" w:eastAsia="宋体" w:cs="宋体"/>
+          <w:lang w:val="en-US" w:eastAsia="zh-CN"/>
+        </w:rPr>
+        <w:tab/>
+      </w:r>
+      <w:r>
+        <w:rPr>
+          <w:rFonts w:hint="eastAsia" w:ascii="宋体" w:hAnsi="宋体" w:eastAsia="宋体" w:cs="宋体"/>
+          <w:lang w:val="en-US" w:eastAsia="zh-CN"/>
+        </w:rPr>
+        <w:t>http</w:t>
+      </w:r>
+    </w:p>
+    <w:p>
+      <w:pPr>
+        <w:rPr>
+          <w:rFonts w:hint="eastAsia" w:ascii="宋体" w:hAnsi="宋体" w:eastAsia="宋体" w:cs="宋体"/>
+          <w:lang w:val="en-US" w:eastAsia="zh-CN"/>
+        </w:rPr>
+      </w:pPr>
+      <w:r>
+        <w:rPr>
+          <w:rFonts w:hint="eastAsia" w:ascii="宋体" w:hAnsi="宋体" w:eastAsia="宋体" w:cs="宋体"/>
+          <w:lang w:val="en-US" w:eastAsia="zh-CN"/>
+        </w:rPr>
+        <w:tab/>
+      </w:r>
+      <w:r>
+        <w:rPr>
+          <w:rFonts w:hint="eastAsia" w:ascii="宋体" w:hAnsi="宋体" w:eastAsia="宋体" w:cs="宋体"/>
+          <w:lang w:val="en-US" w:eastAsia="zh-CN"/>
+        </w:rPr>
+        <w:t>option</w:t>
+      </w:r>
+      <w:r>
+        <w:rPr>
+          <w:rFonts w:hint="eastAsia" w:ascii="宋体" w:hAnsi="宋体" w:eastAsia="宋体" w:cs="宋体"/>
+          <w:lang w:val="en-US" w:eastAsia="zh-CN"/>
+        </w:rPr>
+        <w:tab/>
+      </w:r>
+      <w:r>
+        <w:rPr>
+          <w:rFonts w:hint="eastAsia" w:ascii="宋体" w:hAnsi="宋体" w:eastAsia="宋体" w:cs="宋体"/>
+          <w:lang w:val="en-US" w:eastAsia="zh-CN"/>
+        </w:rPr>
+        <w:t>httplog</w:t>
+      </w:r>
+    </w:p>
+    <w:p>
+      <w:pPr>
+        <w:rPr>
+          <w:rFonts w:hint="eastAsia" w:ascii="宋体" w:hAnsi="宋体" w:eastAsia="宋体" w:cs="宋体"/>
+          <w:lang w:val="en-US" w:eastAsia="zh-CN"/>
+        </w:rPr>
+      </w:pPr>
+      <w:r>
+        <w:rPr>
+          <w:rFonts w:hint="eastAsia" w:ascii="宋体" w:hAnsi="宋体" w:eastAsia="宋体" w:cs="宋体"/>
+          <w:lang w:val="en-US" w:eastAsia="zh-CN"/>
+        </w:rPr>
+        <w:tab/>
+      </w:r>
+      <w:r>
+        <w:rPr>
+          <w:rFonts w:hint="eastAsia" w:ascii="宋体" w:hAnsi="宋体" w:eastAsia="宋体" w:cs="宋体"/>
+          <w:lang w:val="en-US" w:eastAsia="zh-CN"/>
+        </w:rPr>
+        <w:t>option</w:t>
+      </w:r>
+      <w:r>
+        <w:rPr>
+          <w:rFonts w:hint="eastAsia" w:ascii="宋体" w:hAnsi="宋体" w:eastAsia="宋体" w:cs="宋体"/>
+          <w:lang w:val="en-US" w:eastAsia="zh-CN"/>
+        </w:rPr>
+        <w:tab/>
+      </w:r>
+      <w:r>
+        <w:rPr>
+          <w:rFonts w:hint="eastAsia" w:ascii="宋体" w:hAnsi="宋体" w:eastAsia="宋体" w:cs="宋体"/>
+          <w:lang w:val="en-US" w:eastAsia="zh-CN"/>
+        </w:rPr>
+        <w:t>dontlognull</w:t>
+      </w:r>
+    </w:p>
+    <w:p>
+      <w:pPr>
+        <w:rPr>
+          <w:rFonts w:hint="eastAsia" w:ascii="宋体" w:hAnsi="宋体" w:eastAsia="宋体" w:cs="宋体"/>
+          <w:lang w:val="en-US" w:eastAsia="zh-CN"/>
+        </w:rPr>
+      </w:pPr>
+      <w:r>
+        <w:rPr>
+          <w:rFonts w:hint="eastAsia" w:ascii="宋体" w:hAnsi="宋体" w:eastAsia="宋体" w:cs="宋体"/>
+          <w:lang w:val="en-US" w:eastAsia="zh-CN"/>
+        </w:rPr>
+        <w:tab/>
+      </w:r>
+      <w:r>
+        <w:rPr>
+          <w:rFonts w:hint="eastAsia" w:ascii="宋体" w:hAnsi="宋体" w:eastAsia="宋体" w:cs="宋体"/>
+          <w:lang w:val="en-US" w:eastAsia="zh-CN"/>
+        </w:rPr>
+        <w:t>retries</w:t>
+      </w:r>
+      <w:r>
+        <w:rPr>
+          <w:rFonts w:hint="eastAsia" w:ascii="宋体" w:hAnsi="宋体" w:eastAsia="宋体" w:cs="宋体"/>
+          <w:lang w:val="en-US" w:eastAsia="zh-CN"/>
+        </w:rPr>
+        <w:tab/>
+      </w:r>
+      <w:r>
+        <w:rPr>
+          <w:rFonts w:hint="eastAsia" w:ascii="宋体" w:hAnsi="宋体" w:eastAsia="宋体" w:cs="宋体"/>
+          <w:lang w:val="en-US" w:eastAsia="zh-CN"/>
+        </w:rPr>
+        <w:t>3</w:t>
+      </w:r>
+    </w:p>
+    <w:p>
+      <w:pPr>
+        <w:rPr>
+          <w:rFonts w:hint="eastAsia" w:ascii="宋体" w:hAnsi="宋体" w:eastAsia="宋体" w:cs="宋体"/>
+          <w:lang w:val="en-US" w:eastAsia="zh-CN"/>
+        </w:rPr>
+      </w:pPr>
+      <w:r>
+        <w:rPr>
+          <w:rFonts w:hint="eastAsia" w:ascii="宋体" w:hAnsi="宋体" w:eastAsia="宋体" w:cs="宋体"/>
+          <w:lang w:val="en-US" w:eastAsia="zh-CN"/>
+        </w:rPr>
+        <w:tab/>
+      </w:r>
+      <w:r>
+        <w:rPr>
+          <w:rFonts w:hint="eastAsia" w:ascii="宋体" w:hAnsi="宋体" w:eastAsia="宋体" w:cs="宋体"/>
+          <w:lang w:val="en-US" w:eastAsia="zh-CN"/>
+        </w:rPr>
+        <w:t>#redispatch</w:t>
+      </w:r>
+    </w:p>
+    <w:p>
+      <w:pPr>
+        <w:rPr>
+          <w:rFonts w:hint="eastAsia" w:ascii="宋体" w:hAnsi="宋体" w:eastAsia="宋体" w:cs="宋体"/>
+          <w:lang w:val="en-US" w:eastAsia="zh-CN"/>
+        </w:rPr>
+      </w:pPr>
+      <w:r>
+        <w:rPr>
+          <w:rFonts w:hint="eastAsia" w:ascii="宋体" w:hAnsi="宋体" w:eastAsia="宋体" w:cs="宋体"/>
+          <w:lang w:val="en-US" w:eastAsia="zh-CN"/>
+        </w:rPr>
+        <w:tab/>
+      </w:r>
+      <w:r>
+        <w:rPr>
+          <w:rFonts w:hint="eastAsia" w:ascii="宋体" w:hAnsi="宋体" w:eastAsia="宋体" w:cs="宋体"/>
+          <w:lang w:val="en-US" w:eastAsia="zh-CN"/>
+        </w:rPr>
+        <w:t>maxconn</w:t>
+      </w:r>
+      <w:r>
+        <w:rPr>
+          <w:rFonts w:hint="eastAsia" w:ascii="宋体" w:hAnsi="宋体" w:eastAsia="宋体" w:cs="宋体"/>
+          <w:lang w:val="en-US" w:eastAsia="zh-CN"/>
+        </w:rPr>
+        <w:tab/>
+      </w:r>
+      <w:r>
+        <w:rPr>
+          <w:rFonts w:hint="eastAsia" w:ascii="宋体" w:hAnsi="宋体" w:eastAsia="宋体" w:cs="宋体"/>
+          <w:lang w:val="en-US" w:eastAsia="zh-CN"/>
+        </w:rPr>
+        <w:t>2000</w:t>
+      </w:r>
+    </w:p>
+    <w:p>
+      <w:pPr>
+        <w:rPr>
+          <w:rFonts w:hint="eastAsia" w:ascii="宋体" w:hAnsi="宋体" w:eastAsia="宋体" w:cs="宋体"/>
+          <w:lang w:val="en-US" w:eastAsia="zh-CN"/>
+        </w:rPr>
+      </w:pPr>
+      <w:r>
+        <w:rPr>
+          <w:rFonts w:hint="eastAsia" w:ascii="宋体" w:hAnsi="宋体" w:eastAsia="宋体" w:cs="宋体"/>
+          <w:lang w:val="en-US" w:eastAsia="zh-CN"/>
+        </w:rPr>
+        <w:tab/>
+      </w:r>
+      <w:r>
+        <w:rPr>
+          <w:rFonts w:hint="eastAsia" w:ascii="宋体" w:hAnsi="宋体" w:eastAsia="宋体" w:cs="宋体"/>
+          <w:lang w:val="en-US" w:eastAsia="zh-CN"/>
+        </w:rPr>
+        <w:t>contimeout</w:t>
+      </w:r>
+      <w:r>
+        <w:rPr>
+          <w:rFonts w:hint="eastAsia" w:ascii="宋体" w:hAnsi="宋体" w:eastAsia="宋体" w:cs="宋体"/>
+          <w:lang w:val="en-US" w:eastAsia="zh-CN"/>
+        </w:rPr>
+        <w:tab/>
+      </w:r>
+      <w:r>
+        <w:rPr>
+          <w:rFonts w:hint="eastAsia" w:ascii="宋体" w:hAnsi="宋体" w:eastAsia="宋体" w:cs="宋体"/>
+          <w:lang w:val="en-US" w:eastAsia="zh-CN"/>
+        </w:rPr>
+        <w:t>5000</w:t>
+      </w:r>
+    </w:p>
+    <w:p>
+      <w:pPr>
+        <w:rPr>
+          <w:rFonts w:hint="eastAsia" w:ascii="宋体" w:hAnsi="宋体" w:eastAsia="宋体" w:cs="宋体"/>
+          <w:lang w:val="en-US" w:eastAsia="zh-CN"/>
+        </w:rPr>
+      </w:pPr>
+      <w:r>
+        <w:rPr>
+          <w:rFonts w:hint="eastAsia" w:ascii="宋体" w:hAnsi="宋体" w:eastAsia="宋体" w:cs="宋体"/>
+          <w:lang w:val="en-US" w:eastAsia="zh-CN"/>
+        </w:rPr>
+        <w:tab/>
+      </w:r>
+      <w:r>
+        <w:rPr>
+          <w:rFonts w:hint="eastAsia" w:ascii="宋体" w:hAnsi="宋体" w:eastAsia="宋体" w:cs="宋体"/>
+          <w:lang w:val="en-US" w:eastAsia="zh-CN"/>
+        </w:rPr>
+        <w:t>clitimeout</w:t>
+      </w:r>
+      <w:r>
+        <w:rPr>
+          <w:rFonts w:hint="eastAsia" w:ascii="宋体" w:hAnsi="宋体" w:eastAsia="宋体" w:cs="宋体"/>
+          <w:lang w:val="en-US" w:eastAsia="zh-CN"/>
+        </w:rPr>
+        <w:tab/>
+      </w:r>
+      <w:r>
+        <w:rPr>
+          <w:rFonts w:hint="eastAsia" w:ascii="宋体" w:hAnsi="宋体" w:eastAsia="宋体" w:cs="宋体"/>
+          <w:lang w:val="en-US" w:eastAsia="zh-CN"/>
+        </w:rPr>
+        <w:t>50000</w:t>
+      </w:r>
+    </w:p>
+    <w:p>
+      <w:pPr>
+        <w:rPr>
+          <w:rFonts w:hint="eastAsia" w:ascii="宋体" w:hAnsi="宋体" w:eastAsia="宋体" w:cs="宋体"/>
+          <w:lang w:val="en-US" w:eastAsia="zh-CN"/>
+        </w:rPr>
+      </w:pPr>
+      <w:r>
+        <w:rPr>
+          <w:rFonts w:hint="eastAsia" w:ascii="宋体" w:hAnsi="宋体" w:eastAsia="宋体" w:cs="宋体"/>
+          <w:lang w:val="en-US" w:eastAsia="zh-CN"/>
+        </w:rPr>
+        <w:tab/>
+      </w:r>
+      <w:r>
+        <w:rPr>
+          <w:rFonts w:hint="eastAsia" w:ascii="宋体" w:hAnsi="宋体" w:eastAsia="宋体" w:cs="宋体"/>
+          <w:lang w:val="en-US" w:eastAsia="zh-CN"/>
+        </w:rPr>
+        <w:t>srvtimeout</w:t>
+      </w:r>
+      <w:r>
+        <w:rPr>
+          <w:rFonts w:hint="eastAsia" w:ascii="宋体" w:hAnsi="宋体" w:eastAsia="宋体" w:cs="宋体"/>
+          <w:lang w:val="en-US" w:eastAsia="zh-CN"/>
+        </w:rPr>
+        <w:tab/>
+      </w:r>
+      <w:r>
+        <w:rPr>
+          <w:rFonts w:hint="eastAsia" w:ascii="宋体" w:hAnsi="宋体" w:eastAsia="宋体" w:cs="宋体"/>
+          <w:lang w:val="en-US" w:eastAsia="zh-CN"/>
+        </w:rPr>
+        <w:t>50000</w:t>
+      </w:r>
+    </w:p>
+    <w:p>
+      <w:pPr>
+        <w:rPr>
+          <w:rFonts w:hint="eastAsia" w:ascii="宋体" w:hAnsi="宋体" w:eastAsia="宋体" w:cs="宋体"/>
+          <w:lang w:val="en-US" w:eastAsia="zh-CN"/>
+        </w:rPr>
+      </w:pPr>
+    </w:p>
+    <w:p>
+      <w:pPr>
+        <w:rPr>
+          <w:rFonts w:hint="eastAsia" w:ascii="宋体" w:hAnsi="宋体" w:eastAsia="宋体" w:cs="宋体"/>
+          <w:lang w:val="en-US" w:eastAsia="zh-CN"/>
+        </w:rPr>
+      </w:pPr>
+      <w:r>
+        <w:rPr>
+          <w:rFonts w:hint="eastAsia" w:ascii="宋体" w:hAnsi="宋体" w:eastAsia="宋体" w:cs="宋体"/>
+          <w:lang w:val="en-US" w:eastAsia="zh-CN"/>
+        </w:rPr>
+        <w:t>listen</w:t>
+      </w:r>
+      <w:r>
+        <w:rPr>
+          <w:rFonts w:hint="eastAsia" w:ascii="宋体" w:hAnsi="宋体" w:eastAsia="宋体" w:cs="宋体"/>
+          <w:lang w:val="en-US" w:eastAsia="zh-CN"/>
+        </w:rPr>
+        <w:tab/>
+      </w:r>
+      <w:r>
+        <w:rPr>
+          <w:rFonts w:hint="eastAsia" w:ascii="宋体" w:hAnsi="宋体" w:eastAsia="宋体" w:cs="宋体"/>
+          <w:lang w:val="en-US" w:eastAsia="zh-CN"/>
+        </w:rPr>
+        <w:t>web_cluster 0.0.0.0:80</w:t>
+      </w:r>
+    </w:p>
+    <w:p>
+      <w:pPr>
+        <w:rPr>
+          <w:rFonts w:hint="eastAsia" w:ascii="宋体" w:hAnsi="宋体" w:eastAsia="宋体" w:cs="宋体"/>
+          <w:lang w:val="en-US" w:eastAsia="zh-CN"/>
+        </w:rPr>
+      </w:pPr>
+      <w:r>
+        <w:rPr>
+          <w:rFonts w:hint="eastAsia" w:ascii="宋体" w:hAnsi="宋体" w:eastAsia="宋体" w:cs="宋体"/>
+          <w:lang w:val="en-US" w:eastAsia="zh-CN"/>
+        </w:rPr>
+        <w:tab/>
+      </w:r>
+      <w:bookmarkStart w:id="38" w:name="OLE_LINK41"/>
+      <w:r>
+        <w:rPr>
+          <w:rFonts w:hint="eastAsia" w:ascii="宋体" w:hAnsi="宋体" w:eastAsia="宋体" w:cs="宋体"/>
+          <w:lang w:val="en-US" w:eastAsia="zh-CN"/>
+        </w:rPr>
+        <w:t>option httpchk GET /index.html</w:t>
+      </w:r>
       <w:bookmarkEnd w:id="38"/>
     </w:p>
     <w:p>
@@ -4756,16 +5247,8 @@
           <w:rFonts w:hint="eastAsia" w:ascii="宋体" w:hAnsi="宋体" w:eastAsia="宋体" w:cs="宋体"/>
           <w:lang w:val="en-US" w:eastAsia="zh-CN"/>
         </w:rPr>
-        <w:t>#debug</w:t>
-      </w:r>
-    </w:p>
-    <w:p>
-      <w:pPr>
-        <w:rPr>
-          <w:rFonts w:hint="eastAsia" w:ascii="宋体" w:hAnsi="宋体" w:eastAsia="宋体" w:cs="宋体"/>
-          <w:lang w:val="en-US" w:eastAsia="zh-CN"/>
-        </w:rPr>
-      </w:pPr>
+        <w:t>balance</w:t>
+      </w:r>
       <w:r>
         <w:rPr>
           <w:rFonts w:hint="eastAsia" w:ascii="宋体" w:hAnsi="宋体" w:eastAsia="宋体" w:cs="宋体"/>
@@ -4778,30 +5261,7 @@
           <w:rFonts w:hint="eastAsia" w:ascii="宋体" w:hAnsi="宋体" w:eastAsia="宋体" w:cs="宋体"/>
           <w:lang w:val="en-US" w:eastAsia="zh-CN"/>
         </w:rPr>
-        <w:t>#quiet</w:t>
-      </w:r>
-    </w:p>
-    <w:p>
-      <w:pPr>
-        <w:rPr>
-          <w:rFonts w:hint="eastAsia" w:ascii="宋体" w:hAnsi="宋体" w:eastAsia="宋体" w:cs="宋体"/>
-          <w:lang w:val="en-US" w:eastAsia="zh-CN"/>
-        </w:rPr>
-      </w:pPr>
-    </w:p>
-    <w:p>
-      <w:pPr>
-        <w:rPr>
-          <w:rFonts w:hint="eastAsia" w:ascii="宋体" w:hAnsi="宋体" w:eastAsia="宋体" w:cs="宋体"/>
-          <w:lang w:val="en-US" w:eastAsia="zh-CN"/>
-        </w:rPr>
-      </w:pPr>
-      <w:r>
-        <w:rPr>
-          <w:rFonts w:hint="eastAsia" w:ascii="宋体" w:hAnsi="宋体" w:eastAsia="宋体" w:cs="宋体"/>
-          <w:lang w:val="en-US" w:eastAsia="zh-CN"/>
-        </w:rPr>
-        <w:t>defaults</w:t>
+        <w:t>roundrobin</w:t>
       </w:r>
     </w:p>
     <w:p>
@@ -4823,7 +5283,7 @@
           <w:rFonts w:hint="eastAsia" w:ascii="宋体" w:hAnsi="宋体" w:eastAsia="宋体" w:cs="宋体"/>
           <w:lang w:val="en-US" w:eastAsia="zh-CN"/>
         </w:rPr>
-        <w:t>log</w:t>
+        <w:t>server</w:t>
       </w:r>
       <w:r>
         <w:rPr>
@@ -4837,450 +5297,18 @@
           <w:rFonts w:hint="eastAsia" w:ascii="宋体" w:hAnsi="宋体" w:eastAsia="宋体" w:cs="宋体"/>
           <w:lang w:val="en-US" w:eastAsia="zh-CN"/>
         </w:rPr>
-        <w:t>global</w:t>
-      </w:r>
-    </w:p>
-    <w:p>
-      <w:pPr>
-        <w:rPr>
-          <w:rFonts w:hint="eastAsia" w:ascii="宋体" w:hAnsi="宋体" w:eastAsia="宋体" w:cs="宋体"/>
-          <w:lang w:val="en-US" w:eastAsia="zh-CN"/>
-        </w:rPr>
-      </w:pPr>
-      <w:r>
-        <w:rPr>
-          <w:rFonts w:hint="eastAsia" w:ascii="宋体" w:hAnsi="宋体" w:eastAsia="宋体" w:cs="宋体"/>
-          <w:lang w:val="en-US" w:eastAsia="zh-CN"/>
-        </w:rPr>
-        <w:tab/>
-      </w:r>
-      <w:r>
-        <w:rPr>
-          <w:rFonts w:hint="eastAsia" w:ascii="宋体" w:hAnsi="宋体" w:eastAsia="宋体" w:cs="宋体"/>
-          <w:lang w:val="en-US" w:eastAsia="zh-CN"/>
-        </w:rPr>
-        <w:t>mode</w:t>
-      </w:r>
-      <w:r>
-        <w:rPr>
-          <w:rFonts w:hint="eastAsia" w:ascii="宋体" w:hAnsi="宋体" w:eastAsia="宋体" w:cs="宋体"/>
-          <w:lang w:val="en-US" w:eastAsia="zh-CN"/>
-        </w:rPr>
-        <w:tab/>
-      </w:r>
-      <w:r>
-        <w:rPr>
-          <w:rFonts w:hint="eastAsia" w:ascii="宋体" w:hAnsi="宋体" w:eastAsia="宋体" w:cs="宋体"/>
-          <w:lang w:val="en-US" w:eastAsia="zh-CN"/>
-        </w:rPr>
-        <w:t>http</w:t>
-      </w:r>
-    </w:p>
-    <w:p>
-      <w:pPr>
-        <w:rPr>
-          <w:rFonts w:hint="eastAsia" w:ascii="宋体" w:hAnsi="宋体" w:eastAsia="宋体" w:cs="宋体"/>
-          <w:lang w:val="en-US" w:eastAsia="zh-CN"/>
-        </w:rPr>
-      </w:pPr>
-      <w:r>
-        <w:rPr>
-          <w:rFonts w:hint="eastAsia" w:ascii="宋体" w:hAnsi="宋体" w:eastAsia="宋体" w:cs="宋体"/>
-          <w:lang w:val="en-US" w:eastAsia="zh-CN"/>
-        </w:rPr>
-        <w:tab/>
-      </w:r>
-      <w:r>
-        <w:rPr>
-          <w:rFonts w:hint="eastAsia" w:ascii="宋体" w:hAnsi="宋体" w:eastAsia="宋体" w:cs="宋体"/>
-          <w:lang w:val="en-US" w:eastAsia="zh-CN"/>
-        </w:rPr>
-        <w:t>option</w:t>
-      </w:r>
-      <w:r>
-        <w:rPr>
-          <w:rFonts w:hint="eastAsia" w:ascii="宋体" w:hAnsi="宋体" w:eastAsia="宋体" w:cs="宋体"/>
-          <w:lang w:val="en-US" w:eastAsia="zh-CN"/>
-        </w:rPr>
-        <w:tab/>
-      </w:r>
-      <w:r>
-        <w:rPr>
-          <w:rFonts w:hint="eastAsia" w:ascii="宋体" w:hAnsi="宋体" w:eastAsia="宋体" w:cs="宋体"/>
-          <w:lang w:val="en-US" w:eastAsia="zh-CN"/>
-        </w:rPr>
-        <w:t>httplog</w:t>
-      </w:r>
-    </w:p>
-    <w:p>
-      <w:pPr>
-        <w:rPr>
-          <w:rFonts w:hint="eastAsia" w:ascii="宋体" w:hAnsi="宋体" w:eastAsia="宋体" w:cs="宋体"/>
-          <w:lang w:val="en-US" w:eastAsia="zh-CN"/>
-        </w:rPr>
-      </w:pPr>
-      <w:r>
-        <w:rPr>
-          <w:rFonts w:hint="eastAsia" w:ascii="宋体" w:hAnsi="宋体" w:eastAsia="宋体" w:cs="宋体"/>
-          <w:lang w:val="en-US" w:eastAsia="zh-CN"/>
-        </w:rPr>
-        <w:tab/>
-      </w:r>
-      <w:r>
-        <w:rPr>
-          <w:rFonts w:hint="eastAsia" w:ascii="宋体" w:hAnsi="宋体" w:eastAsia="宋体" w:cs="宋体"/>
-          <w:lang w:val="en-US" w:eastAsia="zh-CN"/>
-        </w:rPr>
-        <w:t>option</w:t>
-      </w:r>
-      <w:r>
-        <w:rPr>
-          <w:rFonts w:hint="eastAsia" w:ascii="宋体" w:hAnsi="宋体" w:eastAsia="宋体" w:cs="宋体"/>
-          <w:lang w:val="en-US" w:eastAsia="zh-CN"/>
-        </w:rPr>
-        <w:tab/>
-      </w:r>
-      <w:r>
-        <w:rPr>
-          <w:rFonts w:hint="eastAsia" w:ascii="宋体" w:hAnsi="宋体" w:eastAsia="宋体" w:cs="宋体"/>
-          <w:lang w:val="en-US" w:eastAsia="zh-CN"/>
-        </w:rPr>
-        <w:t>dontlognull</w:t>
-      </w:r>
-    </w:p>
-    <w:p>
-      <w:pPr>
-        <w:rPr>
-          <w:rFonts w:hint="eastAsia" w:ascii="宋体" w:hAnsi="宋体" w:eastAsia="宋体" w:cs="宋体"/>
-          <w:lang w:val="en-US" w:eastAsia="zh-CN"/>
-        </w:rPr>
-      </w:pPr>
-      <w:r>
-        <w:rPr>
-          <w:rFonts w:hint="eastAsia" w:ascii="宋体" w:hAnsi="宋体" w:eastAsia="宋体" w:cs="宋体"/>
-          <w:lang w:val="en-US" w:eastAsia="zh-CN"/>
-        </w:rPr>
-        <w:tab/>
-      </w:r>
-      <w:r>
-        <w:rPr>
-          <w:rFonts w:hint="eastAsia" w:ascii="宋体" w:hAnsi="宋体" w:eastAsia="宋体" w:cs="宋体"/>
-          <w:lang w:val="en-US" w:eastAsia="zh-CN"/>
-        </w:rPr>
-        <w:t>retries</w:t>
-      </w:r>
-      <w:r>
-        <w:rPr>
-          <w:rFonts w:hint="eastAsia" w:ascii="宋体" w:hAnsi="宋体" w:eastAsia="宋体" w:cs="宋体"/>
-          <w:lang w:val="en-US" w:eastAsia="zh-CN"/>
-        </w:rPr>
-        <w:tab/>
-      </w:r>
-      <w:r>
-        <w:rPr>
-          <w:rFonts w:hint="eastAsia" w:ascii="宋体" w:hAnsi="宋体" w:eastAsia="宋体" w:cs="宋体"/>
-          <w:lang w:val="en-US" w:eastAsia="zh-CN"/>
-        </w:rPr>
-        <w:t>3</w:t>
-      </w:r>
-    </w:p>
-    <w:p>
-      <w:pPr>
-        <w:rPr>
-          <w:rFonts w:hint="eastAsia" w:ascii="宋体" w:hAnsi="宋体" w:eastAsia="宋体" w:cs="宋体"/>
-          <w:lang w:val="en-US" w:eastAsia="zh-CN"/>
-        </w:rPr>
-      </w:pPr>
-      <w:r>
-        <w:rPr>
-          <w:rFonts w:hint="eastAsia" w:ascii="宋体" w:hAnsi="宋体" w:eastAsia="宋体" w:cs="宋体"/>
-          <w:lang w:val="en-US" w:eastAsia="zh-CN"/>
-        </w:rPr>
-        <w:tab/>
-      </w:r>
-      <w:r>
-        <w:rPr>
-          <w:rFonts w:hint="eastAsia" w:ascii="宋体" w:hAnsi="宋体" w:eastAsia="宋体" w:cs="宋体"/>
-          <w:lang w:val="en-US" w:eastAsia="zh-CN"/>
-        </w:rPr>
-        <w:t>#redispatch</w:t>
-      </w:r>
-    </w:p>
-    <w:p>
-      <w:pPr>
-        <w:rPr>
-          <w:rFonts w:hint="eastAsia" w:ascii="宋体" w:hAnsi="宋体" w:eastAsia="宋体" w:cs="宋体"/>
-          <w:lang w:val="en-US" w:eastAsia="zh-CN"/>
-        </w:rPr>
-      </w:pPr>
-      <w:r>
-        <w:rPr>
-          <w:rFonts w:hint="eastAsia" w:ascii="宋体" w:hAnsi="宋体" w:eastAsia="宋体" w:cs="宋体"/>
-          <w:lang w:val="en-US" w:eastAsia="zh-CN"/>
-        </w:rPr>
-        <w:tab/>
-      </w:r>
-      <w:r>
-        <w:rPr>
-          <w:rFonts w:hint="eastAsia" w:ascii="宋体" w:hAnsi="宋体" w:eastAsia="宋体" w:cs="宋体"/>
-          <w:lang w:val="en-US" w:eastAsia="zh-CN"/>
-        </w:rPr>
-        <w:t>maxconn</w:t>
-      </w:r>
-      <w:r>
-        <w:rPr>
-          <w:rFonts w:hint="eastAsia" w:ascii="宋体" w:hAnsi="宋体" w:eastAsia="宋体" w:cs="宋体"/>
-          <w:lang w:val="en-US" w:eastAsia="zh-CN"/>
-        </w:rPr>
-        <w:tab/>
-      </w:r>
-      <w:r>
-        <w:rPr>
-          <w:rFonts w:hint="eastAsia" w:ascii="宋体" w:hAnsi="宋体" w:eastAsia="宋体" w:cs="宋体"/>
-          <w:lang w:val="en-US" w:eastAsia="zh-CN"/>
-        </w:rPr>
-        <w:t>2000</w:t>
-      </w:r>
-    </w:p>
-    <w:p>
-      <w:pPr>
-        <w:rPr>
-          <w:rFonts w:hint="eastAsia" w:ascii="宋体" w:hAnsi="宋体" w:eastAsia="宋体" w:cs="宋体"/>
-          <w:lang w:val="en-US" w:eastAsia="zh-CN"/>
-        </w:rPr>
-      </w:pPr>
-      <w:r>
-        <w:rPr>
-          <w:rFonts w:hint="eastAsia" w:ascii="宋体" w:hAnsi="宋体" w:eastAsia="宋体" w:cs="宋体"/>
-          <w:lang w:val="en-US" w:eastAsia="zh-CN"/>
-        </w:rPr>
-        <w:tab/>
-      </w:r>
-      <w:r>
-        <w:rPr>
-          <w:rFonts w:hint="eastAsia" w:ascii="宋体" w:hAnsi="宋体" w:eastAsia="宋体" w:cs="宋体"/>
-          <w:lang w:val="en-US" w:eastAsia="zh-CN"/>
-        </w:rPr>
-        <w:t>contimeout</w:t>
-      </w:r>
-      <w:r>
-        <w:rPr>
-          <w:rFonts w:hint="eastAsia" w:ascii="宋体" w:hAnsi="宋体" w:eastAsia="宋体" w:cs="宋体"/>
-          <w:lang w:val="en-US" w:eastAsia="zh-CN"/>
-        </w:rPr>
-        <w:tab/>
-      </w:r>
-      <w:r>
-        <w:rPr>
-          <w:rFonts w:hint="eastAsia" w:ascii="宋体" w:hAnsi="宋体" w:eastAsia="宋体" w:cs="宋体"/>
-          <w:lang w:val="en-US" w:eastAsia="zh-CN"/>
-        </w:rPr>
-        <w:t>5000</w:t>
-      </w:r>
-    </w:p>
-    <w:p>
-      <w:pPr>
-        <w:rPr>
-          <w:rFonts w:hint="eastAsia" w:ascii="宋体" w:hAnsi="宋体" w:eastAsia="宋体" w:cs="宋体"/>
-          <w:lang w:val="en-US" w:eastAsia="zh-CN"/>
-        </w:rPr>
-      </w:pPr>
-      <w:r>
-        <w:rPr>
-          <w:rFonts w:hint="eastAsia" w:ascii="宋体" w:hAnsi="宋体" w:eastAsia="宋体" w:cs="宋体"/>
-          <w:lang w:val="en-US" w:eastAsia="zh-CN"/>
-        </w:rPr>
-        <w:tab/>
-      </w:r>
-      <w:r>
-        <w:rPr>
-          <w:rFonts w:hint="eastAsia" w:ascii="宋体" w:hAnsi="宋体" w:eastAsia="宋体" w:cs="宋体"/>
-          <w:lang w:val="en-US" w:eastAsia="zh-CN"/>
-        </w:rPr>
-        <w:t>clitimeout</w:t>
-      </w:r>
-      <w:r>
-        <w:rPr>
-          <w:rFonts w:hint="eastAsia" w:ascii="宋体" w:hAnsi="宋体" w:eastAsia="宋体" w:cs="宋体"/>
-          <w:lang w:val="en-US" w:eastAsia="zh-CN"/>
-        </w:rPr>
-        <w:tab/>
-      </w:r>
-      <w:r>
-        <w:rPr>
-          <w:rFonts w:hint="eastAsia" w:ascii="宋体" w:hAnsi="宋体" w:eastAsia="宋体" w:cs="宋体"/>
-          <w:lang w:val="en-US" w:eastAsia="zh-CN"/>
-        </w:rPr>
-        <w:t>50000</w:t>
-      </w:r>
-    </w:p>
-    <w:p>
-      <w:pPr>
-        <w:rPr>
-          <w:rFonts w:hint="eastAsia" w:ascii="宋体" w:hAnsi="宋体" w:eastAsia="宋体" w:cs="宋体"/>
-          <w:lang w:val="en-US" w:eastAsia="zh-CN"/>
-        </w:rPr>
-      </w:pPr>
-      <w:r>
-        <w:rPr>
-          <w:rFonts w:hint="eastAsia" w:ascii="宋体" w:hAnsi="宋体" w:eastAsia="宋体" w:cs="宋体"/>
-          <w:lang w:val="en-US" w:eastAsia="zh-CN"/>
-        </w:rPr>
-        <w:tab/>
-      </w:r>
-      <w:r>
-        <w:rPr>
-          <w:rFonts w:hint="eastAsia" w:ascii="宋体" w:hAnsi="宋体" w:eastAsia="宋体" w:cs="宋体"/>
-          <w:lang w:val="en-US" w:eastAsia="zh-CN"/>
-        </w:rPr>
-        <w:t>srvtimeout</w:t>
-      </w:r>
-      <w:r>
-        <w:rPr>
-          <w:rFonts w:hint="eastAsia" w:ascii="宋体" w:hAnsi="宋体" w:eastAsia="宋体" w:cs="宋体"/>
-          <w:lang w:val="en-US" w:eastAsia="zh-CN"/>
-        </w:rPr>
-        <w:tab/>
-      </w:r>
-      <w:r>
-        <w:rPr>
-          <w:rFonts w:hint="eastAsia" w:ascii="宋体" w:hAnsi="宋体" w:eastAsia="宋体" w:cs="宋体"/>
-          <w:lang w:val="en-US" w:eastAsia="zh-CN"/>
-        </w:rPr>
-        <w:t>50000</w:t>
-      </w:r>
-    </w:p>
-    <w:p>
-      <w:pPr>
-        <w:rPr>
-          <w:rFonts w:hint="eastAsia" w:ascii="宋体" w:hAnsi="宋体" w:eastAsia="宋体" w:cs="宋体"/>
-          <w:lang w:val="en-US" w:eastAsia="zh-CN"/>
-        </w:rPr>
-      </w:pPr>
-    </w:p>
-    <w:p>
-      <w:pPr>
-        <w:rPr>
-          <w:rFonts w:hint="eastAsia" w:ascii="宋体" w:hAnsi="宋体" w:eastAsia="宋体" w:cs="宋体"/>
-          <w:lang w:val="en-US" w:eastAsia="zh-CN"/>
-        </w:rPr>
-      </w:pPr>
-      <w:r>
-        <w:rPr>
-          <w:rFonts w:hint="eastAsia" w:ascii="宋体" w:hAnsi="宋体" w:eastAsia="宋体" w:cs="宋体"/>
-          <w:lang w:val="en-US" w:eastAsia="zh-CN"/>
-        </w:rPr>
-        <w:t>listen</w:t>
-      </w:r>
-      <w:r>
-        <w:rPr>
-          <w:rFonts w:hint="eastAsia" w:ascii="宋体" w:hAnsi="宋体" w:eastAsia="宋体" w:cs="宋体"/>
-          <w:lang w:val="en-US" w:eastAsia="zh-CN"/>
-        </w:rPr>
-        <w:tab/>
-      </w:r>
-      <w:r>
-        <w:rPr>
-          <w:rFonts w:hint="eastAsia" w:ascii="宋体" w:hAnsi="宋体" w:eastAsia="宋体" w:cs="宋体"/>
-          <w:lang w:val="en-US" w:eastAsia="zh-CN"/>
-        </w:rPr>
-        <w:t>web_cluster 0.0.0.0:80</w:t>
-      </w:r>
-    </w:p>
-    <w:p>
-      <w:pPr>
-        <w:rPr>
-          <w:rFonts w:hint="eastAsia" w:ascii="宋体" w:hAnsi="宋体" w:eastAsia="宋体" w:cs="宋体"/>
-          <w:lang w:val="en-US" w:eastAsia="zh-CN"/>
-        </w:rPr>
-      </w:pPr>
-      <w:r>
-        <w:rPr>
-          <w:rFonts w:hint="eastAsia" w:ascii="宋体" w:hAnsi="宋体" w:eastAsia="宋体" w:cs="宋体"/>
-          <w:lang w:val="en-US" w:eastAsia="zh-CN"/>
-        </w:rPr>
-        <w:tab/>
-      </w:r>
-      <w:r>
-        <w:rPr>
-          <w:rFonts w:hint="eastAsia" w:ascii="宋体" w:hAnsi="宋体" w:eastAsia="宋体" w:cs="宋体"/>
-          <w:lang w:val="en-US" w:eastAsia="zh-CN"/>
-        </w:rPr>
-        <w:t>option httpchk GET /index.html</w:t>
-      </w:r>
-    </w:p>
-    <w:p>
-      <w:pPr>
-        <w:rPr>
-          <w:rFonts w:hint="eastAsia" w:ascii="宋体" w:hAnsi="宋体" w:eastAsia="宋体" w:cs="宋体"/>
-          <w:lang w:val="en-US" w:eastAsia="zh-CN"/>
-        </w:rPr>
-      </w:pPr>
-      <w:r>
-        <w:rPr>
-          <w:rFonts w:hint="eastAsia" w:ascii="宋体" w:hAnsi="宋体" w:eastAsia="宋体" w:cs="宋体"/>
-          <w:lang w:val="en-US" w:eastAsia="zh-CN"/>
-        </w:rPr>
-        <w:tab/>
-      </w:r>
-      <w:r>
-        <w:rPr>
-          <w:rFonts w:hint="eastAsia" w:ascii="宋体" w:hAnsi="宋体" w:eastAsia="宋体" w:cs="宋体"/>
-          <w:lang w:val="en-US" w:eastAsia="zh-CN"/>
-        </w:rPr>
-        <w:t>balance</w:t>
-      </w:r>
-      <w:r>
-        <w:rPr>
-          <w:rFonts w:hint="eastAsia" w:ascii="宋体" w:hAnsi="宋体" w:eastAsia="宋体" w:cs="宋体"/>
-          <w:lang w:val="en-US" w:eastAsia="zh-CN"/>
-        </w:rPr>
-        <w:tab/>
-      </w:r>
-      <w:r>
-        <w:rPr>
-          <w:rFonts w:hint="eastAsia" w:ascii="宋体" w:hAnsi="宋体" w:eastAsia="宋体" w:cs="宋体"/>
-          <w:lang w:val="en-US" w:eastAsia="zh-CN"/>
-        </w:rPr>
-        <w:t>roundrobin</w:t>
-      </w:r>
-    </w:p>
-    <w:p>
-      <w:pPr>
-        <w:rPr>
-          <w:rFonts w:hint="eastAsia" w:ascii="宋体" w:hAnsi="宋体" w:eastAsia="宋体" w:cs="宋体"/>
-          <w:lang w:val="en-US" w:eastAsia="zh-CN"/>
-        </w:rPr>
-      </w:pPr>
-      <w:r>
-        <w:rPr>
-          <w:rFonts w:hint="eastAsia" w:ascii="宋体" w:hAnsi="宋体" w:eastAsia="宋体" w:cs="宋体"/>
-          <w:lang w:val="en-US" w:eastAsia="zh-CN"/>
-        </w:rPr>
-        <w:tab/>
-      </w:r>
-      <w:r>
-        <w:rPr>
-          <w:rFonts w:hint="eastAsia" w:ascii="宋体" w:hAnsi="宋体" w:eastAsia="宋体" w:cs="宋体"/>
-          <w:lang w:val="en-US" w:eastAsia="zh-CN"/>
-        </w:rPr>
-        <w:t>server</w:t>
-      </w:r>
-      <w:r>
-        <w:rPr>
-          <w:rFonts w:hint="eastAsia" w:ascii="宋体" w:hAnsi="宋体" w:eastAsia="宋体" w:cs="宋体"/>
-          <w:lang w:val="en-US" w:eastAsia="zh-CN"/>
-        </w:rPr>
-        <w:tab/>
-      </w:r>
-      <w:r>
-        <w:rPr>
-          <w:rFonts w:hint="eastAsia" w:ascii="宋体" w:hAnsi="宋体" w:eastAsia="宋体" w:cs="宋体"/>
-          <w:lang w:val="en-US" w:eastAsia="zh-CN"/>
-        </w:rPr>
-        <w:t>app_1 app_1:80 check inter 2000 fall 3</w:t>
-      </w:r>
-    </w:p>
+        <w:t xml:space="preserve">app_1 app_1:80 </w:t>
+      </w:r>
+      <w:bookmarkStart w:id="39" w:name="OLE_LINK40"/>
+      <w:r>
+        <w:rPr>
+          <w:rFonts w:hint="eastAsia" w:ascii="宋体" w:hAnsi="宋体" w:eastAsia="宋体" w:cs="宋体"/>
+          <w:lang w:val="en-US" w:eastAsia="zh-CN"/>
+        </w:rPr>
+        <w:t>check inter 2000 fall 3</w:t>
+      </w:r>
+    </w:p>
+    <w:bookmarkEnd w:id="39"/>
     <w:p>
       <w:pPr>
         <w:rPr>
@@ -5685,7 +5713,7 @@
         </w:rPr>
         <w:t># d</w:t>
       </w:r>
-      <w:bookmarkStart w:id="36" w:name="OLE_LINK38"/>
+      <w:bookmarkStart w:id="40" w:name="OLE_LINK38"/>
       <w:r>
         <w:rPr>
           <w:rFonts w:hint="eastAsia" w:ascii="宋体" w:hAnsi="宋体" w:eastAsia="宋体" w:cs="宋体"/>
@@ -5693,7 +5721,7 @@
         </w:rPr>
         <w:t>ocker run -p 8080:8080 -p 50000:50000 -v /var/jenkins_home:</w:t>
       </w:r>
-      <w:bookmarkStart w:id="37" w:name="OLE_LINK37"/>
+      <w:bookmarkStart w:id="41" w:name="OLE_LINK37"/>
       <w:r>
         <w:rPr>
           <w:rFonts w:hint="eastAsia" w:ascii="宋体" w:hAnsi="宋体" w:eastAsia="宋体" w:cs="宋体"/>
@@ -5701,8 +5729,8 @@
         </w:rPr>
         <w:t>/var/jenkins_home</w:t>
       </w:r>
-      <w:bookmarkEnd w:id="36"/>
-      <w:bookmarkEnd w:id="37"/>
+      <w:bookmarkEnd w:id="40"/>
+      <w:bookmarkEnd w:id="41"/>
       <w:r>
         <w:rPr>
           <w:rFonts w:hint="eastAsia" w:ascii="宋体" w:hAnsi="宋体" w:eastAsia="宋体" w:cs="宋体"/>

</xml_diff>